<commit_message>
Added StringBuilder/StringBuffer class usages. First draft
</commit_message>
<xml_diff>
--- a/Strings.docx
+++ b/Strings.docx
@@ -16,10 +16,7 @@
     <w:p/>
     <w:p>
       <w:r>
-        <w:t xml:space="preserve">Java is a computer </w:t>
-      </w:r>
-      <w:r>
-        <w:t xml:space="preserve">Object oriented </w:t>
+        <w:t xml:space="preserve">Java is a computer Object oriented </w:t>
       </w:r>
       <w:r>
         <w:t>programming language</w:t>
@@ -424,16 +421,7 @@
         <w:t xml:space="preserve">Value of str: </w:t>
       </w:r>
       <w:r>
-        <w:t>Hello World!</w:t>
-      </w:r>
-      <w:r>
-        <w:t xml:space="preserve"> How are you?</w:t>
-      </w:r>
-      <w:r>
-        <w:t>”</w:t>
-      </w:r>
-      <w:r>
-        <w:t xml:space="preserve"> ---- </w:t>
+        <w:t xml:space="preserve">Hello World! How are you?” ---- </w:t>
       </w:r>
       <w:r>
         <w:t>Same</w:t>
@@ -663,10 +651,7 @@
     </w:p>
     <w:p>
       <w:r>
-        <w:t>String str = “Hello World!</w:t>
-      </w:r>
-      <w:r>
-        <w:t>”;</w:t>
+        <w:t>String str = “Hello World!”;</w:t>
       </w:r>
     </w:p>
     <w:p>
@@ -724,10 +709,7 @@
     <w:p/>
     <w:p>
       <w:r>
-        <w:t>s</w:t>
-      </w:r>
-      <w:r>
-        <w:t>tr = str.concat (”How are you?”)</w:t>
+        <w:t>str = str.concat (”How are you?”)</w:t>
       </w:r>
     </w:p>
     <w:p>
@@ -737,22 +719,7 @@
     </w:p>
     <w:p>
       <w:r>
-        <w:t>System.out.println (“Value of str</w:t>
-      </w:r>
-      <w:r>
-        <w:t>2</w:t>
-      </w:r>
-      <w:r>
-        <w:t>: ” + str</w:t>
-      </w:r>
-      <w:r>
-        <w:t>2</w:t>
-      </w:r>
-      <w:r>
-        <w:t>)</w:t>
-      </w:r>
-      <w:r>
-        <w:t>;</w:t>
+        <w:t>System.out.println (“Value of str2: ” + str2);</w:t>
       </w:r>
     </w:p>
     <w:p>
@@ -765,19 +732,10 @@
         <w:t>“</w:t>
       </w:r>
       <w:r>
-        <w:t>Value of str:</w:t>
-      </w:r>
-      <w:r>
-        <w:t xml:space="preserve"> </w:t>
-      </w:r>
-      <w:r>
-        <w:t xml:space="preserve">Hello World! How are you?” ---- </w:t>
-      </w:r>
-      <w:r>
-        <w:t>Reference str pointing to the second object</w:t>
-      </w:r>
-      <w:r>
-        <w:t>.</w:t>
+        <w:t xml:space="preserve">Value of str: </w:t>
+      </w:r>
+      <w:r>
+        <w:t>Hello World! How are you?” ---- Reference str pointing to the second object.</w:t>
       </w:r>
     </w:p>
     <w:p>
@@ -1117,32 +1075,29 @@
     </w:p>
     <w:p>
       <w:r>
-        <w:t>str.concat (”How are you?”)</w:t>
-      </w:r>
-      <w:r>
-        <w:t xml:space="preserve"> --- This line is important</w:t>
-      </w:r>
-    </w:p>
-    <w:p>
-      <w:r>
-        <w:t>System.out.println (“Value of str: ” + str);</w:t>
-      </w:r>
-    </w:p>
-    <w:p>
-      <w:r>
-        <w:t>//Output: “Value of str: Hello World!” ---- Same reference</w:t>
-      </w:r>
-      <w:r>
-        <w:t>,</w:t>
-      </w:r>
-      <w:r>
-        <w:t xml:space="preserve"> </w:t>
-      </w:r>
-      <w:r>
-        <w:t xml:space="preserve">older </w:t>
-      </w:r>
-      <w:r>
-        <w:t>output.</w:t>
+        <w:t xml:space="preserve">str.concat (”How are you?”) --- </w:t>
+      </w:r>
+      <w:r>
+        <w:rPr>
+          <w:i/>
+        </w:rPr>
+        <w:t>This line is important</w:t>
+      </w:r>
+    </w:p>
+    <w:p>
+      <w:r>
+        <w:t>System.out.println (“Value of str</w:t>
+      </w:r>
+      <w:r>
+        <w:t>: ”</w:t>
+      </w:r>
+      <w:r>
+        <w:t xml:space="preserve"> + str);</w:t>
+      </w:r>
+    </w:p>
+    <w:p>
+      <w:r>
+        <w:t>//Output: “Value of str: Hello World!” ---- Same reference, older output.</w:t>
       </w:r>
     </w:p>
     <w:p>
@@ -1176,164 +1131,973 @@
         <w:rPr>
           <w:b/>
         </w:rPr>
-        <w:t>Important facts about Strings and memory:</w:t>
-      </w:r>
-    </w:p>
-    <w:p>
-      <w:r>
-        <w:t xml:space="preserve">Memory management and efficient use of memory is one of the vital and key goals of any programming language and software. As in Java code Strings are used in high numbers it is expected that String objects might take up a </w:t>
-      </w:r>
-      <w:r>
-        <w:t xml:space="preserve">large amount </w:t>
-      </w:r>
-      <w:r>
-        <w:t>of space</w:t>
-      </w:r>
-      <w:r>
-        <w:t xml:space="preserve"> often with lot of redundancy within the whole gamut of String literals used in the program, eventually affecting the program/software</w:t>
-      </w:r>
-      <w:r>
-        <w:t>.</w:t>
-      </w:r>
-      <w:r>
-        <w:t xml:space="preserve"> </w:t>
-      </w:r>
-      <w:r>
-        <w:t xml:space="preserve"> </w:t>
-      </w:r>
-    </w:p>
-    <w:p>
-      <w:r>
-        <w:t xml:space="preserve">But Java has a beautiful thing called “String constant pool” within the main heap memory to overcome the above mentioned issue. </w:t>
-      </w:r>
-      <w:r>
-        <w:t xml:space="preserve">All String literals are stored in the specially created </w:t>
-      </w:r>
-      <w:r>
-        <w:t>“String constant pool”</w:t>
-      </w:r>
-      <w:r>
-        <w:t>.</w:t>
-      </w:r>
-    </w:p>
-    <w:p>
-      <w:r>
-        <w:t>When a new String object is get created the compiler encounters the String literal of the new object and checks it with the existing String literals in the pool.</w:t>
-      </w:r>
-      <w:r>
-        <w:t xml:space="preserve"> If the newer String literal matches with an already existing one in the pool, no new String object gets created. The compiler simply directed the new reference variable with the existing one and returns it. The already existing String object just have a new reference variable linked to it.  </w:t>
-      </w:r>
-    </w:p>
-    <w:p>
-      <w:r>
-        <w:t>This also makes sense the reason behind String objects being immutable. If one reference variable makes changes the other still remains as it is. But in some cases it might be required to change a String object at one place and reflect it to each and every places or reference variables directed to it. For that we have the StringBuilder/ StringBuffer classes. We will discuss it soon.</w:t>
-      </w:r>
-    </w:p>
-    <w:p>
-      <w:r>
-        <w:t>//TODO: Add image</w:t>
-      </w:r>
-    </w:p>
-    <w:p>
-      <w:r>
-        <w:t>But here there is something we can delve into different ways to String creation or the subtle differences between the creations of String objects in different ways. Let’s take a look at the code below.</w:t>
-      </w:r>
-    </w:p>
-    <w:p>
-      <w:r>
-        <w:t>Step 1:</w:t>
-      </w:r>
-    </w:p>
-    <w:p>
-      <w:r>
-        <w:t>String str = “Hello World!</w:t>
-      </w:r>
-      <w:r>
-        <w:t>”;</w:t>
-      </w:r>
-    </w:p>
-    <w:p>
-      <w:r>
-        <w:t>This simple creates one String object and one reference variable directed to it. The String literal “Hello World” will go in the pool. Any new String created with same content will refer to it from the ‘String Constant Pool’.</w:t>
-      </w:r>
-    </w:p>
-    <w:p>
-      <w:r>
-        <w:t>Step 2:</w:t>
-      </w:r>
-    </w:p>
-    <w:p>
-      <w:r>
-        <w:t>String str = new String (“Hello World!”);</w:t>
-      </w:r>
-    </w:p>
-    <w:p>
-      <w:r>
-        <w:t xml:space="preserve">In this case as the ‘new’ keyword is used JVM will create a new String object in the normal heap, not in the </w:t>
-      </w:r>
-      <w:r>
-        <w:t>“String constant pool”</w:t>
-      </w:r>
-      <w:r>
-        <w:t xml:space="preserve"> and the reference variable str will be linked to it.  Additionally the String literal “Hello World!” will be placed in the </w:t>
-      </w:r>
-      <w:r>
-        <w:t>“String constant pool”</w:t>
-      </w:r>
-      <w:r>
-        <w:t xml:space="preserve"> as well. </w:t>
-      </w:r>
-      <w:r>
-        <w:t>Basically two objects and one reference variable are created in this case. That’s why developers mostly use the previous one while creating String.</w:t>
-      </w:r>
-    </w:p>
-    <w:p>
-      <w:pPr>
+        <w:t>String objects can also be concatenated using the ‘+’ operator</w:t>
+      </w:r>
+      <w:r>
         <w:rPr>
           <w:b/>
         </w:rPr>
-      </w:pPr>
-      <w:r>
-        <w:rPr>
-          <w:b/>
-        </w:rPr>
-        <w:lastRenderedPageBreak/>
-        <w:t>Brother classes: StringBuffer and StringBuilde</w:t>
-      </w:r>
-      <w:r>
-        <w:rPr>
-          <w:b/>
-        </w:rPr>
-        <w:t>r</w:t>
-      </w:r>
-    </w:p>
-    <w:p>
-      <w:r>
-        <w:t>StringBuffer and StringBuilder classes are used when lots of manipulation and modification are required to strings of characters. Strings are immutable. So if a great deal of manipulation on String objects are required it will eventually end up with lots of abandoned Strings objects in the String pool, which is definitely not a good practice of programming.</w:t>
-      </w:r>
-      <w:r>
-        <w:t xml:space="preserve"> But, on the other side </w:t>
-      </w:r>
-      <w:r>
-        <w:t>these two classes allows to modify the object  repeatedly without leaving behind a large number of discarded String objects.</w:t>
-      </w:r>
-    </w:p>
-    <w:p/>
-    <w:p>
-      <w:pPr>
-        <w:rPr>
-          <w:b/>
-        </w:rPr>
-      </w:pPr>
-      <w:r>
-        <w:rPr>
-          <w:b/>
-        </w:rPr>
-        <w:t>StringBuffer vs StringBuilder</w:t>
+        <w:t>:</w:t>
+      </w:r>
+    </w:p>
+    <w:p>
+      <w:r>
+        <w:t>String str = “Hello World!”</w:t>
+      </w:r>
+    </w:p>
+    <w:p>
+      <w:r>
+        <w:t>System.out.ptintln (</w:t>
+      </w:r>
+      <w:r>
+        <w:t>“Value of st</w:t>
       </w:r>
       <w:bookmarkStart w:id="0" w:name="_GoBack"/>
       <w:bookmarkEnd w:id="0"/>
-    </w:p>
+      <w:r>
+        <w:t>r:  ” + str);</w:t>
+      </w:r>
+    </w:p>
+    <w:p>
+      <w:r>
+        <w:t xml:space="preserve">//Output: </w:t>
+      </w:r>
+      <w:r>
+        <w:t xml:space="preserve">Value of str:  </w:t>
+      </w:r>
+      <w:r>
+        <w:t>Hello World!</w:t>
+      </w:r>
+    </w:p>
+    <w:p>
+      <w:r>
+        <w:t>str = str + “ How are you?”</w:t>
+      </w:r>
+    </w:p>
+    <w:p>
+      <w:r>
+        <w:t xml:space="preserve">System.out.ptintln (“Value of str:  ” + str); </w:t>
+      </w:r>
+    </w:p>
+    <w:p>
+      <w:r>
+        <w:t>//Output: Value of str:  Hello World!</w:t>
+      </w:r>
+      <w:r>
+        <w:t xml:space="preserve"> How are you?</w:t>
+      </w:r>
+    </w:p>
+    <w:p>
+      <w:r>
+        <w:t>Both the String#concat(String str) method and ‘+’ operator will give same output but internally they both works differently.</w:t>
+      </w:r>
+    </w:p>
+    <w:p>
+      <w:pPr>
+        <w:rPr>
+          <w:rFonts w:ascii="Arial" w:hAnsi="Arial" w:cs="Arial"/>
+          <w:color w:val="242729"/>
+          <w:sz w:val="23"/>
+          <w:szCs w:val="23"/>
+          <w:shd w:val="clear" w:color="auto" w:fill="FFFFFF"/>
+        </w:rPr>
+      </w:pPr>
+      <w:r>
+        <w:rPr>
+          <w:rFonts w:ascii="Arial" w:hAnsi="Arial" w:cs="Arial"/>
+          <w:color w:val="242729"/>
+          <w:sz w:val="23"/>
+          <w:szCs w:val="23"/>
+          <w:shd w:val="clear" w:color="auto" w:fill="FFFFFF"/>
+        </w:rPr>
+        <w:t xml:space="preserve">For </w:t>
+      </w:r>
+      <w:r>
+        <w:rPr>
+          <w:rFonts w:ascii="Arial" w:hAnsi="Arial" w:cs="Arial"/>
+          <w:color w:val="242729"/>
+          <w:sz w:val="23"/>
+          <w:szCs w:val="23"/>
+          <w:shd w:val="clear" w:color="auto" w:fill="FFFFFF"/>
+        </w:rPr>
+        <w:t>String#</w:t>
+      </w:r>
+      <w:r>
+        <w:rPr>
+          <w:rFonts w:ascii="Arial" w:hAnsi="Arial" w:cs="Arial"/>
+          <w:color w:val="242729"/>
+          <w:sz w:val="23"/>
+          <w:szCs w:val="23"/>
+          <w:shd w:val="clear" w:color="auto" w:fill="FFFFFF"/>
+        </w:rPr>
+        <w:t>concat(</w:t>
+      </w:r>
+      <w:r>
+        <w:t>String str</w:t>
+      </w:r>
+      <w:r>
+        <w:rPr>
+          <w:rFonts w:ascii="Arial" w:hAnsi="Arial" w:cs="Arial"/>
+          <w:color w:val="242729"/>
+          <w:sz w:val="23"/>
+          <w:szCs w:val="23"/>
+          <w:shd w:val="clear" w:color="auto" w:fill="FFFFFF"/>
+        </w:rPr>
+        <w:t>), it internally creates a new char array buffer, and returns a new string based on that char array.</w:t>
+      </w:r>
+    </w:p>
+    <w:p>
+      <w:pPr>
+        <w:rPr>
+          <w:rFonts w:ascii="Arial" w:hAnsi="Arial" w:cs="Arial"/>
+          <w:color w:val="242729"/>
+          <w:sz w:val="23"/>
+          <w:szCs w:val="23"/>
+          <w:shd w:val="clear" w:color="auto" w:fill="FFFFFF"/>
+        </w:rPr>
+      </w:pPr>
+      <w:r>
+        <w:rPr>
+          <w:rFonts w:ascii="Arial" w:hAnsi="Arial" w:cs="Arial"/>
+          <w:color w:val="242729"/>
+          <w:sz w:val="23"/>
+          <w:szCs w:val="23"/>
+          <w:shd w:val="clear" w:color="auto" w:fill="FFFFFF"/>
+        </w:rPr>
+        <w:t>For the + operator, the compiler in fact translate it to use StringBuffer/StringBuilder</w:t>
+      </w:r>
+      <w:r>
+        <w:rPr>
+          <w:rFonts w:ascii="Arial" w:hAnsi="Arial" w:cs="Arial"/>
+          <w:color w:val="242729"/>
+          <w:sz w:val="23"/>
+          <w:szCs w:val="23"/>
+          <w:shd w:val="clear" w:color="auto" w:fill="FFFFFF"/>
+        </w:rPr>
+        <w:t xml:space="preserve">. </w:t>
+      </w:r>
+      <w:r>
+        <w:rPr>
+          <w:rFonts w:ascii="Arial" w:hAnsi="Arial" w:cs="Arial"/>
+          <w:color w:val="242729"/>
+          <w:sz w:val="23"/>
+          <w:szCs w:val="23"/>
+          <w:shd w:val="clear" w:color="auto" w:fill="FFFFFF"/>
+        </w:rPr>
+        <w:t>str1 = new StringBuilder().append(str1).append(str2).toString();</w:t>
+      </w:r>
+    </w:p>
+    <w:p>
+      <w:r>
+        <w:rPr>
+          <w:rFonts w:ascii="Arial" w:hAnsi="Arial" w:cs="Arial"/>
+          <w:color w:val="242729"/>
+          <w:sz w:val="23"/>
+          <w:szCs w:val="23"/>
+          <w:shd w:val="clear" w:color="auto" w:fill="FFFFFF"/>
+        </w:rPr>
+        <w:t>.</w:t>
+      </w:r>
+      <w:r>
+        <w:rPr>
+          <w:rFonts w:ascii="Arial" w:hAnsi="Arial" w:cs="Arial"/>
+          <w:color w:val="242729"/>
+          <w:sz w:val="23"/>
+          <w:szCs w:val="23"/>
+          <w:shd w:val="clear" w:color="auto" w:fill="FFFFFF"/>
+        </w:rPr>
+        <w:t xml:space="preserve"> </w:t>
+      </w:r>
+    </w:p>
+    <w:p/>
+    <w:p/>
+    <w:p>
+      <w:pPr>
+        <w:rPr>
+          <w:b/>
+        </w:rPr>
+      </w:pPr>
+      <w:r>
+        <w:rPr>
+          <w:b/>
+        </w:rPr>
+        <w:t>Important facts about Strings and memory:</w:t>
+      </w:r>
+    </w:p>
+    <w:p>
+      <w:r>
+        <w:t xml:space="preserve">Memory management and efficient use of memory is one of the vital and key goals of any programming language and software. As in Java code Strings are used in high numbers it is expected that String objects might take up a </w:t>
+      </w:r>
+      <w:r>
+        <w:t xml:space="preserve">large amount </w:t>
+      </w:r>
+      <w:r>
+        <w:t>of space</w:t>
+      </w:r>
+      <w:r>
+        <w:t xml:space="preserve"> often with lot of redundancy within the whole gamut of String literals used in the program, eventually affecting the program/software</w:t>
+      </w:r>
+      <w:r>
+        <w:t>.</w:t>
+      </w:r>
+      <w:r>
+        <w:t xml:space="preserve"> </w:t>
+      </w:r>
+      <w:r>
+        <w:t xml:space="preserve"> </w:t>
+      </w:r>
+    </w:p>
+    <w:p>
+      <w:r>
+        <w:t xml:space="preserve">But Java has a beautiful thing called “String constant pool” within the main heap memory to overcome the above mentioned issue. </w:t>
+      </w:r>
+      <w:r>
+        <w:t>All String literals are stored in the specially created “String constant pool”.</w:t>
+      </w:r>
+    </w:p>
+    <w:p>
+      <w:r>
+        <w:t>When a new String object is get created the compiler encounters the String literal of the new object and checks it with the existing String literals in the pool.</w:t>
+      </w:r>
+      <w:r>
+        <w:t xml:space="preserve"> If the newer String literal matches with an already existing one in the pool, no new String object gets created. The compiler simply directed the new reference variable with the existing one and returns it. The already existing String object just have a new reference variable linked to it.  </w:t>
+      </w:r>
+    </w:p>
+    <w:p>
+      <w:r>
+        <w:lastRenderedPageBreak/>
+        <w:t>This also makes sense the reason behind String objects being immutable. If one reference variable makes changes the other still remains as it is. But in some cases it might be required to change a String object at one place and reflect it to each and every places or reference variables directed to it. For that we have the StringBuilder/ StringBuffer classes. We will discuss it soon.</w:t>
+      </w:r>
+    </w:p>
+    <w:p>
+      <w:r>
+        <w:t>//TODO: Add image</w:t>
+      </w:r>
+    </w:p>
+    <w:p>
+      <w:r>
+        <w:t>But here there is something we can delve into different ways to String creation or the subtle differences between the creations of String objects in different ways. Let’s take a look at the code below.</w:t>
+      </w:r>
+    </w:p>
+    <w:p>
+      <w:r>
+        <w:t>Step 1:</w:t>
+      </w:r>
+    </w:p>
+    <w:p>
+      <w:r>
+        <w:t>String str = “Hello World!</w:t>
+      </w:r>
+      <w:r>
+        <w:t>”;</w:t>
+      </w:r>
+    </w:p>
+    <w:p>
+      <w:r>
+        <w:t>This simple creates one String object and one reference variable directed to it. The String literal “Hello World” will go in the pool. Any new String created with same content will refer to it from the ‘String Constant Pool’.</w:t>
+      </w:r>
+    </w:p>
+    <w:p>
+      <w:r>
+        <w:t>Step 2:</w:t>
+      </w:r>
+    </w:p>
+    <w:p>
+      <w:r>
+        <w:t>String str = new String (“Hello World!”);</w:t>
+      </w:r>
+    </w:p>
+    <w:p>
+      <w:r>
+        <w:t xml:space="preserve">In this case as the ‘new’ keyword is used JVM will create a new String object in the normal heap, not in the “String constant pool” and the reference variable str will be linked to it.  Additionally the String literal “Hello World!” will be placed in the “String constant pool” as well. </w:t>
+      </w:r>
+      <w:r>
+        <w:t>Basically two objects and one reference variable are created in this case. That’s why developers mostly use the previous one while creating String.</w:t>
+      </w:r>
+    </w:p>
+    <w:p>
+      <w:pPr>
+        <w:rPr>
+          <w:b/>
+        </w:rPr>
+      </w:pPr>
+      <w:r>
+        <w:rPr>
+          <w:b/>
+        </w:rPr>
+        <w:t>Brother classes: StringBuffer and StringBuilde</w:t>
+      </w:r>
+      <w:r>
+        <w:rPr>
+          <w:b/>
+        </w:rPr>
+        <w:t>r</w:t>
+      </w:r>
+      <w:r>
+        <w:rPr>
+          <w:b/>
+        </w:rPr>
+        <w:t>:</w:t>
+      </w:r>
+    </w:p>
+    <w:p>
+      <w:r>
+        <w:t>StringBuffer and StringBuilder classes are used when lots of manipulation and modification are required to strings of characters. Strings are immutable. So if a great deal of manipulation on String objects are required it will eventually end up with lots of abandoned Strings objects in the String pool, which is definitely not a good practice of programming.</w:t>
+      </w:r>
+      <w:r>
+        <w:t xml:space="preserve"> But, on the other side </w:t>
+      </w:r>
+      <w:r>
+        <w:t>these two classes allows to modify the object  repeatedly without leaving behind a large number of discarded String objects.</w:t>
+      </w:r>
+    </w:p>
+    <w:p/>
+    <w:p>
+      <w:pPr>
+        <w:rPr>
+          <w:b/>
+        </w:rPr>
+      </w:pPr>
+      <w:r>
+        <w:rPr>
+          <w:b/>
+        </w:rPr>
+        <w:t>StringBuffer vs StringBuilder</w:t>
+      </w:r>
+      <w:r>
+        <w:rPr>
+          <w:b/>
+        </w:rPr>
+        <w:t>:</w:t>
+      </w:r>
+    </w:p>
+    <w:p>
+      <w:r>
+        <w:t xml:space="preserve">Both the classes are immutable (the class, not the objects) have exactly same methods, performs same features and returns same value. But StringBuffer class is thread safe and all the methods are synchronized, whereas StringBuilder methods are </w:t>
+      </w:r>
+      <w:r>
+        <w:t xml:space="preserve">not </w:t>
+      </w:r>
+      <w:r>
+        <w:t>thread safe</w:t>
+      </w:r>
+      <w:r>
+        <w:t xml:space="preserve"> and</w:t>
+      </w:r>
+      <w:r>
+        <w:t xml:space="preserve"> are</w:t>
+      </w:r>
+      <w:r>
+        <w:t xml:space="preserve"> not</w:t>
+      </w:r>
+      <w:r>
+        <w:t xml:space="preserve"> synchronized.</w:t>
+      </w:r>
+      <w:r>
+        <w:t xml:space="preserve"> StringBuilder as non-synchronized runs a little faster than StringBuffer. It depends on the program requirement which class to use when. </w:t>
+      </w:r>
+      <w:r>
+        <w:rPr>
+          <w:i/>
+        </w:rPr>
+        <w:t>Apart from that anything and everything is same for both the classes.</w:t>
+      </w:r>
+      <w:r>
+        <w:t xml:space="preserve"> </w:t>
+      </w:r>
+      <w:r>
+        <w:rPr>
+          <w:i/>
+        </w:rPr>
+        <w:t>From now onwards in code examples StringBuilder will be used, but all of then applies to StringBuffer class as well.</w:t>
+      </w:r>
+      <w:r>
+        <w:t xml:space="preserve"> </w:t>
+      </w:r>
+    </w:p>
+    <w:p>
+      <w:pPr>
+        <w:rPr>
+          <w:b/>
+        </w:rPr>
+      </w:pPr>
+      <w:r>
+        <w:rPr>
+          <w:b/>
+        </w:rPr>
+        <w:t>Usages of StringBuffer/StringBuffer:</w:t>
+      </w:r>
+    </w:p>
+    <w:p>
+      <w:r>
+        <w:lastRenderedPageBreak/>
+        <w:t xml:space="preserve">In these classes the methods invokes directly on the object unlike on the reference variable of String class. So when a method is invoked no newer object is created like String. Let’s see the following code </w:t>
+      </w:r>
+    </w:p>
+    <w:p>
+      <w:r>
+        <w:t>Like String#concat(String str) which returns a new String literal with the value of the String passed in the method parameters appended to the end of the String used to invoke the method, there is a similar method in the StringBuilder class. In StringBuilder class there is an append (String str) method which updates the value of the object on which the method is invoked. Basically if an old string needs to add newer character to its end, both the methods returns similar (But not the same) value.</w:t>
+      </w:r>
+    </w:p>
+    <w:p/>
+    <w:p>
+      <w:r>
+        <w:t>Code 1:</w:t>
+      </w:r>
+    </w:p>
+    <w:p>
+      <w:pPr>
+        <w:rPr>
+          <w:i/>
+        </w:rPr>
+      </w:pPr>
+      <w:r>
+        <w:rPr>
+          <w:i/>
+        </w:rPr>
+        <w:t>Using String class</w:t>
+      </w:r>
+    </w:p>
+    <w:p>
+      <w:r>
+        <w:t>String str = “Hello World!”;</w:t>
+      </w:r>
+    </w:p>
+    <w:p>
+      <w:r>
+        <w:t>Now the JVM will create a new String object with String literals “Hello World”. If we write,</w:t>
+      </w:r>
+    </w:p>
+    <w:p>
+      <w:r>
+        <w:t>System.out.println (“Value of str with String class: ” + str);</w:t>
+      </w:r>
+    </w:p>
+    <w:p>
+      <w:r>
+        <w:t>//Output: “Value of str: Hello World!”</w:t>
+      </w:r>
+    </w:p>
+    <w:p>
+      <w:r>
+        <w:t xml:space="preserve">str.concat (”How are you?”) ---------- </w:t>
+      </w:r>
+      <w:r>
+        <w:rPr>
+          <w:i/>
+        </w:rPr>
+        <w:t>This line is important</w:t>
+      </w:r>
+    </w:p>
+    <w:p>
+      <w:r>
+        <w:t>System.out.println (“Value of str with String class: ” + str);</w:t>
+      </w:r>
+    </w:p>
+    <w:p>
+      <w:r>
+        <w:t>//Output: “Value of str with String class: Hello World!” ---- Same reference different output.</w:t>
+      </w:r>
+    </w:p>
+    <w:p>
+      <w:pPr>
+        <w:rPr>
+          <w:i/>
+        </w:rPr>
+      </w:pPr>
+    </w:p>
+    <w:p>
+      <w:pPr>
+        <w:rPr>
+          <w:i/>
+        </w:rPr>
+      </w:pPr>
+      <w:r>
+        <w:rPr>
+          <w:i/>
+        </w:rPr>
+        <w:t>Using StringBuilder class</w:t>
+      </w:r>
+    </w:p>
+    <w:p>
+      <w:r>
+        <w:t>StringBuilder str = “Hello World!”;</w:t>
+      </w:r>
+    </w:p>
+    <w:p>
+      <w:r>
+        <w:t>Now the JVM will create a new String object with String literals “Hello World”. If we write,</w:t>
+      </w:r>
+    </w:p>
+    <w:p>
+      <w:r>
+        <w:t>System.out.println (“Value of str with StringBuilder class: ” + str);</w:t>
+      </w:r>
+    </w:p>
+    <w:p>
+      <w:r>
+        <w:t>//Output: “Value of str: Hello World!”</w:t>
+      </w:r>
+    </w:p>
+    <w:p>
+      <w:r>
+        <w:t xml:space="preserve">str.append (”How are you?”) -------- </w:t>
+      </w:r>
+      <w:r>
+        <w:rPr>
+          <w:i/>
+        </w:rPr>
+        <w:t>This line is important</w:t>
+      </w:r>
+    </w:p>
+    <w:p>
+      <w:r>
+        <w:t>System.out.println (“Value of str with StringBuilder class: ” + str);</w:t>
+      </w:r>
+    </w:p>
+    <w:p>
+      <w:r>
+        <w:t>//Output: “Value of str with String class: Hello World! How are you?” ---- Same reference different output.</w:t>
+      </w:r>
+    </w:p>
+    <w:p/>
+    <w:p>
+      <w:r>
+        <w:t>As discussed earlier, in String class unless the reference variable is assigned it won’t change it, even though a newer String is object</w:t>
+      </w:r>
+      <w:r>
+        <w:t xml:space="preserve"> because the newer String object doesn’t; have a reference variable to access</w:t>
+      </w:r>
+      <w:r>
+        <w:t>. But in the case of StringBuilder wit</w:t>
+      </w:r>
+      <w:r>
+        <w:t>hout assigning the value, we got the required new result. It happened because in StrinBuilder the method directly on the object itself. So as we made the call, the object got manipulated, appending on itself unlike String class, as well as not creating new object.</w:t>
+      </w:r>
+    </w:p>
+    <w:p/>
+    <w:p>
+      <w:pPr>
+        <w:rPr>
+          <w:b/>
+        </w:rPr>
+      </w:pPr>
+      <w:r>
+        <w:rPr>
+          <w:b/>
+        </w:rPr>
+        <w:t>Why String class along with StringBuilder and StringBuffer:</w:t>
+      </w:r>
+    </w:p>
+    <w:p>
+      <w:pPr>
+        <w:pStyle w:val="ListParagraph"/>
+        <w:numPr>
+          <w:ilvl w:val="0"/>
+          <w:numId w:val="2"/>
+        </w:numPr>
+        <w:rPr>
+          <w:rFonts w:ascii="Georgia" w:eastAsia="Times New Roman" w:hAnsi="Georgia" w:cs="Times New Roman"/>
+          <w:color w:val="333333"/>
+          <w:sz w:val="24"/>
+          <w:szCs w:val="24"/>
+        </w:rPr>
+      </w:pPr>
+      <w:r>
+        <w:rPr>
+          <w:rFonts w:ascii="Georgia" w:eastAsia="Times New Roman" w:hAnsi="Georgia" w:cs="Times New Roman"/>
+          <w:color w:val="333333"/>
+          <w:sz w:val="24"/>
+          <w:szCs w:val="24"/>
+        </w:rPr>
+        <w:t>String objects are immutable while StringBuilder/StringBuffer objects are mutable.</w:t>
+      </w:r>
+    </w:p>
+    <w:p>
+      <w:pPr>
+        <w:numPr>
+          <w:ilvl w:val="0"/>
+          <w:numId w:val="2"/>
+        </w:numPr>
+        <w:spacing w:after="0" w:line="240" w:lineRule="auto"/>
+        <w:ind w:right="480"/>
+        <w:rPr>
+          <w:rFonts w:ascii="Georgia" w:eastAsia="Times New Roman" w:hAnsi="Georgia" w:cs="Times New Roman"/>
+          <w:color w:val="333333"/>
+          <w:sz w:val="24"/>
+          <w:szCs w:val="24"/>
+        </w:rPr>
+      </w:pPr>
+      <w:r>
+        <w:rPr>
+          <w:rFonts w:ascii="Georgia" w:eastAsia="Times New Roman" w:hAnsi="Georgia" w:cs="Times New Roman"/>
+          <w:color w:val="333333"/>
+          <w:sz w:val="24"/>
+          <w:szCs w:val="24"/>
+        </w:rPr>
+        <w:t>It is recommended to use String when value of string is non-changeable.</w:t>
+      </w:r>
+    </w:p>
+    <w:p>
+      <w:pPr>
+        <w:pStyle w:val="ListParagraph"/>
+        <w:rPr>
+          <w:rFonts w:ascii="Georgia" w:eastAsia="Times New Roman" w:hAnsi="Georgia" w:cs="Times New Roman"/>
+          <w:color w:val="333333"/>
+          <w:sz w:val="24"/>
+          <w:szCs w:val="24"/>
+        </w:rPr>
+      </w:pPr>
+    </w:p>
+    <w:p>
+      <w:pPr>
+        <w:pStyle w:val="ListParagraph"/>
+        <w:rPr>
+          <w:rFonts w:ascii="Georgia" w:eastAsia="Times New Roman" w:hAnsi="Georgia" w:cs="Times New Roman"/>
+          <w:color w:val="333333"/>
+          <w:sz w:val="24"/>
+          <w:szCs w:val="24"/>
+        </w:rPr>
+      </w:pPr>
+    </w:p>
+    <w:p>
+      <w:pPr>
+        <w:pStyle w:val="ListParagraph"/>
+        <w:numPr>
+          <w:ilvl w:val="0"/>
+          <w:numId w:val="2"/>
+        </w:numPr>
+        <w:rPr>
+          <w:rFonts w:ascii="Georgia" w:eastAsia="Times New Roman" w:hAnsi="Georgia" w:cs="Times New Roman"/>
+          <w:color w:val="333333"/>
+          <w:sz w:val="24"/>
+          <w:szCs w:val="24"/>
+        </w:rPr>
+      </w:pPr>
+      <w:r>
+        <w:rPr>
+          <w:rFonts w:ascii="Georgia" w:eastAsia="Times New Roman" w:hAnsi="Georgia" w:cs="Times New Roman"/>
+          <w:color w:val="333333"/>
+          <w:sz w:val="24"/>
+          <w:szCs w:val="24"/>
+        </w:rPr>
+        <w:t>For simple string concatenation, StringBuilder</w:t>
+      </w:r>
+      <w:r>
+        <w:rPr>
+          <w:rFonts w:ascii="Georgia" w:eastAsia="Times New Roman" w:hAnsi="Georgia" w:cs="Times New Roman"/>
+          <w:color w:val="333333"/>
+          <w:sz w:val="24"/>
+          <w:szCs w:val="24"/>
+        </w:rPr>
+        <w:t xml:space="preserve"> is not a better choice</w:t>
+      </w:r>
+      <w:r>
+        <w:rPr>
+          <w:rFonts w:ascii="Georgia" w:eastAsia="Times New Roman" w:hAnsi="Georgia" w:cs="Times New Roman"/>
+          <w:color w:val="333333"/>
+          <w:sz w:val="24"/>
+          <w:szCs w:val="24"/>
+        </w:rPr>
+        <w:t xml:space="preserve">, java compiler </w:t>
+      </w:r>
+      <w:r>
+        <w:rPr>
+          <w:rFonts w:ascii="Georgia" w:eastAsia="Times New Roman" w:hAnsi="Georgia" w:cs="Times New Roman"/>
+          <w:color w:val="333333"/>
+          <w:sz w:val="24"/>
+          <w:szCs w:val="24"/>
+        </w:rPr>
+        <w:t>will help by itself and do the trick</w:t>
+      </w:r>
+      <w:r>
+        <w:rPr>
+          <w:rFonts w:ascii="Georgia" w:eastAsia="Times New Roman" w:hAnsi="Georgia" w:cs="Times New Roman"/>
+          <w:color w:val="333333"/>
+          <w:sz w:val="24"/>
+          <w:szCs w:val="24"/>
+        </w:rPr>
+        <w:t xml:space="preserve">. However, if </w:t>
+      </w:r>
+      <w:r>
+        <w:rPr>
+          <w:rFonts w:ascii="Georgia" w:eastAsia="Times New Roman" w:hAnsi="Georgia" w:cs="Times New Roman"/>
+          <w:color w:val="333333"/>
+          <w:sz w:val="24"/>
+          <w:szCs w:val="24"/>
+        </w:rPr>
+        <w:t>the requirement is</w:t>
+      </w:r>
+      <w:r>
+        <w:rPr>
+          <w:rFonts w:ascii="Georgia" w:eastAsia="Times New Roman" w:hAnsi="Georgia" w:cs="Times New Roman"/>
+          <w:color w:val="333333"/>
+          <w:sz w:val="24"/>
+          <w:szCs w:val="24"/>
+        </w:rPr>
+        <w:t xml:space="preserve"> to concatenate inside a loop,</w:t>
+      </w:r>
+      <w:r>
+        <w:rPr>
+          <w:rFonts w:ascii="Georgia" w:eastAsia="Times New Roman" w:hAnsi="Georgia" w:cs="Times New Roman"/>
+          <w:color w:val="333333"/>
+          <w:sz w:val="24"/>
+          <w:szCs w:val="24"/>
+        </w:rPr>
+        <w:t> </w:t>
+      </w:r>
+      <w:r>
+        <w:rPr>
+          <w:rFonts w:ascii="Georgia" w:eastAsia="Times New Roman" w:hAnsi="Georgia" w:cs="Times New Roman"/>
+          <w:color w:val="333333"/>
+          <w:sz w:val="24"/>
+          <w:szCs w:val="24"/>
+        </w:rPr>
+        <w:t>it is required</w:t>
+      </w:r>
+      <w:r>
+        <w:rPr>
+          <w:rFonts w:ascii="Georgia" w:eastAsia="Times New Roman" w:hAnsi="Georgia" w:cs="Times New Roman"/>
+          <w:color w:val="333333"/>
+          <w:sz w:val="24"/>
+          <w:szCs w:val="24"/>
+        </w:rPr>
+        <w:t xml:space="preserve"> to manually apply StringBuilder/StringBuffer.</w:t>
+      </w:r>
+    </w:p>
+    <w:p>
+      <w:pPr>
+        <w:pStyle w:val="ListParagraph"/>
+        <w:rPr>
+          <w:rFonts w:ascii="Georgia" w:eastAsia="Times New Roman" w:hAnsi="Georgia" w:cs="Times New Roman"/>
+          <w:color w:val="333333"/>
+          <w:sz w:val="24"/>
+          <w:szCs w:val="24"/>
+        </w:rPr>
+      </w:pPr>
+    </w:p>
+    <w:p>
+      <w:pPr>
+        <w:numPr>
+          <w:ilvl w:val="0"/>
+          <w:numId w:val="2"/>
+        </w:numPr>
+        <w:spacing w:after="0" w:line="240" w:lineRule="auto"/>
+        <w:ind w:right="480"/>
+        <w:rPr>
+          <w:rFonts w:ascii="Georgia" w:eastAsia="Times New Roman" w:hAnsi="Georgia" w:cs="Times New Roman"/>
+          <w:color w:val="333333"/>
+          <w:sz w:val="24"/>
+          <w:szCs w:val="24"/>
+        </w:rPr>
+      </w:pPr>
+      <w:r>
+        <w:rPr>
+          <w:rFonts w:ascii="Georgia" w:eastAsia="Times New Roman" w:hAnsi="Georgia" w:cs="Times New Roman"/>
+          <w:color w:val="333333"/>
+          <w:sz w:val="24"/>
+          <w:szCs w:val="24"/>
+        </w:rPr>
+        <w:t>StringBuffer is thread safe.</w:t>
+      </w:r>
+      <w:r>
+        <w:rPr>
+          <w:rFonts w:ascii="Georgia" w:eastAsia="Times New Roman" w:hAnsi="Georgia" w:cs="Times New Roman"/>
+          <w:color w:val="333333"/>
+          <w:sz w:val="24"/>
+          <w:szCs w:val="24"/>
+        </w:rPr>
+        <w:t xml:space="preserve"> </w:t>
+      </w:r>
+      <w:r>
+        <w:rPr>
+          <w:rFonts w:ascii="Georgia" w:eastAsia="Times New Roman" w:hAnsi="Georgia" w:cs="Times New Roman"/>
+          <w:color w:val="333333"/>
+          <w:sz w:val="24"/>
+          <w:szCs w:val="24"/>
+        </w:rPr>
+        <w:t>It is recommended to use StringBuffer when value of string is changeable and application is implemented in multithreaded environment.</w:t>
+      </w:r>
+    </w:p>
+    <w:p>
+      <w:pPr>
+        <w:spacing w:after="0" w:line="240" w:lineRule="auto"/>
+        <w:ind w:left="720" w:right="480"/>
+        <w:rPr>
+          <w:rFonts w:ascii="Georgia" w:eastAsia="Times New Roman" w:hAnsi="Georgia" w:cs="Times New Roman"/>
+          <w:color w:val="333333"/>
+          <w:sz w:val="24"/>
+          <w:szCs w:val="24"/>
+        </w:rPr>
+      </w:pPr>
+    </w:p>
+    <w:p>
+      <w:pPr>
+        <w:numPr>
+          <w:ilvl w:val="0"/>
+          <w:numId w:val="2"/>
+        </w:numPr>
+        <w:spacing w:after="0" w:line="240" w:lineRule="auto"/>
+        <w:ind w:right="480"/>
+        <w:rPr>
+          <w:rFonts w:ascii="Georgia" w:eastAsia="Times New Roman" w:hAnsi="Georgia" w:cs="Times New Roman"/>
+          <w:color w:val="333333"/>
+          <w:sz w:val="24"/>
+          <w:szCs w:val="24"/>
+        </w:rPr>
+      </w:pPr>
+      <w:r>
+        <w:rPr>
+          <w:rFonts w:ascii="Georgia" w:eastAsia="Times New Roman" w:hAnsi="Georgia" w:cs="Times New Roman"/>
+          <w:color w:val="333333"/>
+          <w:sz w:val="24"/>
+          <w:szCs w:val="24"/>
+        </w:rPr>
+        <w:t>It is recommended to use StringBuilder when value of string is changeable but application is not using multiple threads.</w:t>
+      </w:r>
+    </w:p>
+    <w:p>
+      <w:pPr>
+        <w:spacing w:after="0" w:line="240" w:lineRule="auto"/>
+        <w:ind w:left="720" w:right="480"/>
+        <w:rPr>
+          <w:rFonts w:ascii="Georgia" w:eastAsia="Times New Roman" w:hAnsi="Georgia" w:cs="Times New Roman"/>
+          <w:color w:val="333333"/>
+          <w:sz w:val="24"/>
+          <w:szCs w:val="24"/>
+        </w:rPr>
+      </w:pPr>
+    </w:p>
+    <w:p>
+      <w:pPr>
+        <w:numPr>
+          <w:ilvl w:val="0"/>
+          <w:numId w:val="2"/>
+        </w:numPr>
+        <w:spacing w:after="0" w:line="240" w:lineRule="auto"/>
+        <w:ind w:right="480"/>
+        <w:rPr>
+          <w:rFonts w:ascii="Georgia" w:eastAsia="Times New Roman" w:hAnsi="Georgia" w:cs="Times New Roman"/>
+          <w:color w:val="333333"/>
+          <w:sz w:val="24"/>
+          <w:szCs w:val="24"/>
+        </w:rPr>
+      </w:pPr>
+      <w:r>
+        <w:rPr>
+          <w:rFonts w:ascii="Georgia" w:eastAsia="Times New Roman" w:hAnsi="Georgia" w:cs="Times New Roman"/>
+          <w:color w:val="333333"/>
+          <w:sz w:val="24"/>
+          <w:szCs w:val="24"/>
+        </w:rPr>
+        <w:t>Immutable String uses String Literal pool to store the objects whereas StringBuffer StringBuilder both use heap memory.</w:t>
+      </w:r>
+      <w:r>
+        <w:rPr>
+          <w:rFonts w:ascii="Georgia" w:eastAsia="Times New Roman" w:hAnsi="Georgia" w:cs="Times New Roman"/>
+          <w:color w:val="333333"/>
+          <w:sz w:val="24"/>
+          <w:szCs w:val="24"/>
+        </w:rPr>
+        <w:t xml:space="preserve"> So if similar string objects are created String saves memory that is why is StringBuffer/StringBuilder is used many times in the code it will lead to “memory out of bound error”.</w:t>
+      </w:r>
+    </w:p>
+    <w:p>
+      <w:pPr>
+        <w:pStyle w:val="ListParagraph"/>
+        <w:rPr>
+          <w:rFonts w:ascii="Georgia" w:eastAsia="Times New Roman" w:hAnsi="Georgia" w:cs="Times New Roman"/>
+          <w:color w:val="333333"/>
+          <w:sz w:val="24"/>
+          <w:szCs w:val="24"/>
+        </w:rPr>
+      </w:pPr>
+    </w:p>
+    <w:p>
+      <w:pPr>
+        <w:spacing w:after="0" w:line="240" w:lineRule="auto"/>
+        <w:ind w:left="720" w:right="480"/>
+        <w:rPr>
+          <w:rFonts w:ascii="Georgia" w:eastAsia="Times New Roman" w:hAnsi="Georgia" w:cs="Times New Roman"/>
+          <w:color w:val="333333"/>
+          <w:sz w:val="24"/>
+          <w:szCs w:val="24"/>
+        </w:rPr>
+      </w:pPr>
+    </w:p>
+    <w:p>
+      <w:pPr>
+        <w:pStyle w:val="ListParagraph"/>
+        <w:numPr>
+          <w:ilvl w:val="0"/>
+          <w:numId w:val="2"/>
+        </w:numPr>
+        <w:rPr>
+          <w:rFonts w:ascii="Georgia" w:eastAsia="Times New Roman" w:hAnsi="Georgia" w:cs="Times New Roman"/>
+          <w:color w:val="333333"/>
+          <w:sz w:val="24"/>
+          <w:szCs w:val="24"/>
+        </w:rPr>
+      </w:pPr>
+      <w:r>
+        <w:rPr>
+          <w:rFonts w:ascii="Georgia" w:eastAsia="Times New Roman" w:hAnsi="Georgia" w:cs="Times New Roman"/>
+          <w:color w:val="333333"/>
+          <w:sz w:val="24"/>
+          <w:szCs w:val="24"/>
+        </w:rPr>
+        <w:t>As String is immutable CPU can cache the value of String object which makes the process run faster and improves speed.</w:t>
+      </w:r>
+    </w:p>
+    <w:p>
+      <w:pPr>
+        <w:pStyle w:val="ListParagraph"/>
+        <w:rPr>
+          <w:rFonts w:ascii="Georgia" w:eastAsia="Times New Roman" w:hAnsi="Georgia" w:cs="Times New Roman"/>
+          <w:color w:val="333333"/>
+          <w:sz w:val="24"/>
+          <w:szCs w:val="24"/>
+        </w:rPr>
+      </w:pPr>
+    </w:p>
+    <w:p>
+      <w:pPr>
+        <w:pStyle w:val="ListParagraph"/>
+        <w:numPr>
+          <w:ilvl w:val="0"/>
+          <w:numId w:val="2"/>
+        </w:numPr>
+      </w:pPr>
+      <w:r>
+        <w:rPr>
+          <w:rFonts w:ascii="Georgia" w:eastAsia="Times New Roman" w:hAnsi="Georgia" w:cs="Times New Roman"/>
+          <w:color w:val="333333"/>
+          <w:sz w:val="24"/>
+          <w:szCs w:val="24"/>
+        </w:rPr>
+        <w:t>String being immutable if multiple reference value points to the same String literal there is a chance of unwanted change in the String object</w:t>
+      </w:r>
+      <w:r>
+        <w:rPr>
+          <w:rFonts w:ascii="Georgia" w:eastAsia="Times New Roman" w:hAnsi="Georgia" w:cs="Times New Roman"/>
+          <w:color w:val="333333"/>
+          <w:sz w:val="24"/>
+          <w:szCs w:val="24"/>
+        </w:rPr>
+        <w:t>(all places)</w:t>
+      </w:r>
+      <w:r>
+        <w:rPr>
+          <w:rFonts w:ascii="Georgia" w:eastAsia="Times New Roman" w:hAnsi="Georgia" w:cs="Times New Roman"/>
+          <w:color w:val="333333"/>
+          <w:sz w:val="24"/>
+          <w:szCs w:val="24"/>
+        </w:rPr>
+        <w:t xml:space="preserve"> if one reference value is manipulated. </w:t>
+      </w:r>
+    </w:p>
+    <w:p/>
+    <w:p/>
     <w:p/>
     <w:p>
       <w:r>
@@ -1474,6 +2238,95 @@
 <file path=word/numbering.xml><?xml version="1.0" encoding="utf-8"?>
 <w:numbering xmlns:wpc="http://schemas.microsoft.com/office/word/2010/wordprocessingCanvas" xmlns:cx="http://schemas.microsoft.com/office/drawing/2014/chartex" xmlns:cx1="http://schemas.microsoft.com/office/drawing/2015/9/8/chartex" xmlns:mc="http://schemas.openxmlformats.org/markup-compatibility/2006" xmlns:o="urn:schemas-microsoft-com:office:office" xmlns:r="http://schemas.openxmlformats.org/officeDocument/2006/relationships" xmlns:m="http://schemas.openxmlformats.org/officeDocument/2006/math" xmlns:v="urn:schemas-microsoft-com:vml" xmlns:wp14="http://schemas.microsoft.com/office/word/2010/wordprocessingDrawing" xmlns:wp="http://schemas.openxmlformats.org/drawingml/2006/wordprocessingDrawing" xmlns:w10="urn:schemas-microsoft-com:office:word" xmlns:w="http://schemas.openxmlformats.org/wordprocessingml/2006/main" xmlns:w14="http://schemas.microsoft.com/office/word/2010/wordml" xmlns:w15="http://schemas.microsoft.com/office/word/2012/wordml" xmlns:w16se="http://schemas.microsoft.com/office/word/2015/wordml/symex" xmlns:wpg="http://schemas.microsoft.com/office/word/2010/wordprocessingGroup" xmlns:wpi="http://schemas.microsoft.com/office/word/2010/wordprocessingInk" xmlns:wne="http://schemas.microsoft.com/office/word/2006/wordml" xmlns:wps="http://schemas.microsoft.com/office/word/2010/wordprocessingShape" mc:Ignorable="w14 w15 w16se wp14">
   <w:abstractNum w:abstractNumId="0" w15:restartNumberingAfterBreak="0">
+    <w:nsid w:val="01233763"/>
+    <w:multiLevelType w:val="hybridMultilevel"/>
+    <w:tmpl w:val="83F246C2"/>
+    <w:lvl w:ilvl="0" w:tplc="3E8CD568">
+      <w:start w:val="1"/>
+      <w:numFmt w:val="decimal"/>
+      <w:lvlText w:val="%1&gt;"/>
+      <w:lvlJc w:val="left"/>
+      <w:pPr>
+        <w:ind w:left="720" w:hanging="360"/>
+      </w:pPr>
+      <w:rPr>
+        <w:rFonts w:hint="default"/>
+      </w:rPr>
+    </w:lvl>
+    <w:lvl w:ilvl="1" w:tplc="04090019" w:tentative="1">
+      <w:start w:val="1"/>
+      <w:numFmt w:val="lowerLetter"/>
+      <w:lvlText w:val="%2."/>
+      <w:lvlJc w:val="left"/>
+      <w:pPr>
+        <w:ind w:left="1440" w:hanging="360"/>
+      </w:pPr>
+    </w:lvl>
+    <w:lvl w:ilvl="2" w:tplc="0409001B" w:tentative="1">
+      <w:start w:val="1"/>
+      <w:numFmt w:val="lowerRoman"/>
+      <w:lvlText w:val="%3."/>
+      <w:lvlJc w:val="right"/>
+      <w:pPr>
+        <w:ind w:left="2160" w:hanging="180"/>
+      </w:pPr>
+    </w:lvl>
+    <w:lvl w:ilvl="3" w:tplc="0409000F" w:tentative="1">
+      <w:start w:val="1"/>
+      <w:numFmt w:val="decimal"/>
+      <w:lvlText w:val="%4."/>
+      <w:lvlJc w:val="left"/>
+      <w:pPr>
+        <w:ind w:left="2880" w:hanging="360"/>
+      </w:pPr>
+    </w:lvl>
+    <w:lvl w:ilvl="4" w:tplc="04090019" w:tentative="1">
+      <w:start w:val="1"/>
+      <w:numFmt w:val="lowerLetter"/>
+      <w:lvlText w:val="%5."/>
+      <w:lvlJc w:val="left"/>
+      <w:pPr>
+        <w:ind w:left="3600" w:hanging="360"/>
+      </w:pPr>
+    </w:lvl>
+    <w:lvl w:ilvl="5" w:tplc="0409001B" w:tentative="1">
+      <w:start w:val="1"/>
+      <w:numFmt w:val="lowerRoman"/>
+      <w:lvlText w:val="%6."/>
+      <w:lvlJc w:val="right"/>
+      <w:pPr>
+        <w:ind w:left="4320" w:hanging="180"/>
+      </w:pPr>
+    </w:lvl>
+    <w:lvl w:ilvl="6" w:tplc="0409000F" w:tentative="1">
+      <w:start w:val="1"/>
+      <w:numFmt w:val="decimal"/>
+      <w:lvlText w:val="%7."/>
+      <w:lvlJc w:val="left"/>
+      <w:pPr>
+        <w:ind w:left="5040" w:hanging="360"/>
+      </w:pPr>
+    </w:lvl>
+    <w:lvl w:ilvl="7" w:tplc="04090019" w:tentative="1">
+      <w:start w:val="1"/>
+      <w:numFmt w:val="lowerLetter"/>
+      <w:lvlText w:val="%8."/>
+      <w:lvlJc w:val="left"/>
+      <w:pPr>
+        <w:ind w:left="5760" w:hanging="360"/>
+      </w:pPr>
+    </w:lvl>
+    <w:lvl w:ilvl="8" w:tplc="0409001B" w:tentative="1">
+      <w:start w:val="1"/>
+      <w:numFmt w:val="lowerRoman"/>
+      <w:lvlText w:val="%9."/>
+      <w:lvlJc w:val="right"/>
+      <w:pPr>
+        <w:ind w:left="6480" w:hanging="180"/>
+      </w:pPr>
+    </w:lvl>
+  </w:abstractNum>
+  <w:abstractNum w:abstractNumId="1" w15:restartNumberingAfterBreak="0">
     <w:nsid w:val="08ED1D3E"/>
     <w:multiLevelType w:val="hybridMultilevel"/>
     <w:tmpl w:val="92F0721E"/>
@@ -1586,8 +2439,475 @@
       </w:rPr>
     </w:lvl>
   </w:abstractNum>
+  <w:abstractNum w:abstractNumId="2" w15:restartNumberingAfterBreak="0">
+    <w:nsid w:val="18454027"/>
+    <w:multiLevelType w:val="multilevel"/>
+    <w:tmpl w:val="959E3186"/>
+    <w:lvl w:ilvl="0">
+      <w:start w:val="1"/>
+      <w:numFmt w:val="decimal"/>
+      <w:lvlText w:val="%1."/>
+      <w:lvlJc w:val="left"/>
+      <w:pPr>
+        <w:tabs>
+          <w:tab w:val="num" w:pos="720"/>
+        </w:tabs>
+        <w:ind w:left="720" w:hanging="360"/>
+      </w:pPr>
+    </w:lvl>
+    <w:lvl w:ilvl="1" w:tentative="1">
+      <w:start w:val="1"/>
+      <w:numFmt w:val="decimal"/>
+      <w:lvlText w:val="%2."/>
+      <w:lvlJc w:val="left"/>
+      <w:pPr>
+        <w:tabs>
+          <w:tab w:val="num" w:pos="1440"/>
+        </w:tabs>
+        <w:ind w:left="1440" w:hanging="360"/>
+      </w:pPr>
+    </w:lvl>
+    <w:lvl w:ilvl="2" w:tentative="1">
+      <w:start w:val="1"/>
+      <w:numFmt w:val="decimal"/>
+      <w:lvlText w:val="%3."/>
+      <w:lvlJc w:val="left"/>
+      <w:pPr>
+        <w:tabs>
+          <w:tab w:val="num" w:pos="2160"/>
+        </w:tabs>
+        <w:ind w:left="2160" w:hanging="360"/>
+      </w:pPr>
+    </w:lvl>
+    <w:lvl w:ilvl="3" w:tentative="1">
+      <w:start w:val="1"/>
+      <w:numFmt w:val="decimal"/>
+      <w:lvlText w:val="%4."/>
+      <w:lvlJc w:val="left"/>
+      <w:pPr>
+        <w:tabs>
+          <w:tab w:val="num" w:pos="2880"/>
+        </w:tabs>
+        <w:ind w:left="2880" w:hanging="360"/>
+      </w:pPr>
+    </w:lvl>
+    <w:lvl w:ilvl="4" w:tentative="1">
+      <w:start w:val="1"/>
+      <w:numFmt w:val="decimal"/>
+      <w:lvlText w:val="%5."/>
+      <w:lvlJc w:val="left"/>
+      <w:pPr>
+        <w:tabs>
+          <w:tab w:val="num" w:pos="3600"/>
+        </w:tabs>
+        <w:ind w:left="3600" w:hanging="360"/>
+      </w:pPr>
+    </w:lvl>
+    <w:lvl w:ilvl="5" w:tentative="1">
+      <w:start w:val="1"/>
+      <w:numFmt w:val="decimal"/>
+      <w:lvlText w:val="%6."/>
+      <w:lvlJc w:val="left"/>
+      <w:pPr>
+        <w:tabs>
+          <w:tab w:val="num" w:pos="4320"/>
+        </w:tabs>
+        <w:ind w:left="4320" w:hanging="360"/>
+      </w:pPr>
+    </w:lvl>
+    <w:lvl w:ilvl="6" w:tentative="1">
+      <w:start w:val="1"/>
+      <w:numFmt w:val="decimal"/>
+      <w:lvlText w:val="%7."/>
+      <w:lvlJc w:val="left"/>
+      <w:pPr>
+        <w:tabs>
+          <w:tab w:val="num" w:pos="5040"/>
+        </w:tabs>
+        <w:ind w:left="5040" w:hanging="360"/>
+      </w:pPr>
+    </w:lvl>
+    <w:lvl w:ilvl="7" w:tentative="1">
+      <w:start w:val="1"/>
+      <w:numFmt w:val="decimal"/>
+      <w:lvlText w:val="%8."/>
+      <w:lvlJc w:val="left"/>
+      <w:pPr>
+        <w:tabs>
+          <w:tab w:val="num" w:pos="5760"/>
+        </w:tabs>
+        <w:ind w:left="5760" w:hanging="360"/>
+      </w:pPr>
+    </w:lvl>
+    <w:lvl w:ilvl="8" w:tentative="1">
+      <w:start w:val="1"/>
+      <w:numFmt w:val="decimal"/>
+      <w:lvlText w:val="%9."/>
+      <w:lvlJc w:val="left"/>
+      <w:pPr>
+        <w:tabs>
+          <w:tab w:val="num" w:pos="6480"/>
+        </w:tabs>
+        <w:ind w:left="6480" w:hanging="360"/>
+      </w:pPr>
+    </w:lvl>
+  </w:abstractNum>
+  <w:abstractNum w:abstractNumId="3" w15:restartNumberingAfterBreak="0">
+    <w:nsid w:val="2F7426E9"/>
+    <w:multiLevelType w:val="multilevel"/>
+    <w:tmpl w:val="E85E250A"/>
+    <w:lvl w:ilvl="0">
+      <w:start w:val="1"/>
+      <w:numFmt w:val="decimal"/>
+      <w:lvlText w:val="%1."/>
+      <w:lvlJc w:val="left"/>
+      <w:pPr>
+        <w:tabs>
+          <w:tab w:val="num" w:pos="720"/>
+        </w:tabs>
+        <w:ind w:left="720" w:hanging="360"/>
+      </w:pPr>
+    </w:lvl>
+    <w:lvl w:ilvl="1" w:tentative="1">
+      <w:start w:val="1"/>
+      <w:numFmt w:val="decimal"/>
+      <w:lvlText w:val="%2."/>
+      <w:lvlJc w:val="left"/>
+      <w:pPr>
+        <w:tabs>
+          <w:tab w:val="num" w:pos="1440"/>
+        </w:tabs>
+        <w:ind w:left="1440" w:hanging="360"/>
+      </w:pPr>
+    </w:lvl>
+    <w:lvl w:ilvl="2" w:tentative="1">
+      <w:start w:val="1"/>
+      <w:numFmt w:val="decimal"/>
+      <w:lvlText w:val="%3."/>
+      <w:lvlJc w:val="left"/>
+      <w:pPr>
+        <w:tabs>
+          <w:tab w:val="num" w:pos="2160"/>
+        </w:tabs>
+        <w:ind w:left="2160" w:hanging="360"/>
+      </w:pPr>
+    </w:lvl>
+    <w:lvl w:ilvl="3" w:tentative="1">
+      <w:start w:val="1"/>
+      <w:numFmt w:val="decimal"/>
+      <w:lvlText w:val="%4."/>
+      <w:lvlJc w:val="left"/>
+      <w:pPr>
+        <w:tabs>
+          <w:tab w:val="num" w:pos="2880"/>
+        </w:tabs>
+        <w:ind w:left="2880" w:hanging="360"/>
+      </w:pPr>
+    </w:lvl>
+    <w:lvl w:ilvl="4" w:tentative="1">
+      <w:start w:val="1"/>
+      <w:numFmt w:val="decimal"/>
+      <w:lvlText w:val="%5."/>
+      <w:lvlJc w:val="left"/>
+      <w:pPr>
+        <w:tabs>
+          <w:tab w:val="num" w:pos="3600"/>
+        </w:tabs>
+        <w:ind w:left="3600" w:hanging="360"/>
+      </w:pPr>
+    </w:lvl>
+    <w:lvl w:ilvl="5" w:tentative="1">
+      <w:start w:val="1"/>
+      <w:numFmt w:val="decimal"/>
+      <w:lvlText w:val="%6."/>
+      <w:lvlJc w:val="left"/>
+      <w:pPr>
+        <w:tabs>
+          <w:tab w:val="num" w:pos="4320"/>
+        </w:tabs>
+        <w:ind w:left="4320" w:hanging="360"/>
+      </w:pPr>
+    </w:lvl>
+    <w:lvl w:ilvl="6" w:tentative="1">
+      <w:start w:val="1"/>
+      <w:numFmt w:val="decimal"/>
+      <w:lvlText w:val="%7."/>
+      <w:lvlJc w:val="left"/>
+      <w:pPr>
+        <w:tabs>
+          <w:tab w:val="num" w:pos="5040"/>
+        </w:tabs>
+        <w:ind w:left="5040" w:hanging="360"/>
+      </w:pPr>
+    </w:lvl>
+    <w:lvl w:ilvl="7" w:tentative="1">
+      <w:start w:val="1"/>
+      <w:numFmt w:val="decimal"/>
+      <w:lvlText w:val="%8."/>
+      <w:lvlJc w:val="left"/>
+      <w:pPr>
+        <w:tabs>
+          <w:tab w:val="num" w:pos="5760"/>
+        </w:tabs>
+        <w:ind w:left="5760" w:hanging="360"/>
+      </w:pPr>
+    </w:lvl>
+    <w:lvl w:ilvl="8" w:tentative="1">
+      <w:start w:val="1"/>
+      <w:numFmt w:val="decimal"/>
+      <w:lvlText w:val="%9."/>
+      <w:lvlJc w:val="left"/>
+      <w:pPr>
+        <w:tabs>
+          <w:tab w:val="num" w:pos="6480"/>
+        </w:tabs>
+        <w:ind w:left="6480" w:hanging="360"/>
+      </w:pPr>
+    </w:lvl>
+  </w:abstractNum>
+  <w:abstractNum w:abstractNumId="4" w15:restartNumberingAfterBreak="0">
+    <w:nsid w:val="664060C7"/>
+    <w:multiLevelType w:val="multilevel"/>
+    <w:tmpl w:val="179E81CE"/>
+    <w:lvl w:ilvl="0">
+      <w:start w:val="1"/>
+      <w:numFmt w:val="decimal"/>
+      <w:lvlText w:val="%1."/>
+      <w:lvlJc w:val="left"/>
+      <w:pPr>
+        <w:tabs>
+          <w:tab w:val="num" w:pos="720"/>
+        </w:tabs>
+        <w:ind w:left="720" w:hanging="360"/>
+      </w:pPr>
+    </w:lvl>
+    <w:lvl w:ilvl="1" w:tentative="1">
+      <w:start w:val="1"/>
+      <w:numFmt w:val="decimal"/>
+      <w:lvlText w:val="%2."/>
+      <w:lvlJc w:val="left"/>
+      <w:pPr>
+        <w:tabs>
+          <w:tab w:val="num" w:pos="1440"/>
+        </w:tabs>
+        <w:ind w:left="1440" w:hanging="360"/>
+      </w:pPr>
+    </w:lvl>
+    <w:lvl w:ilvl="2" w:tentative="1">
+      <w:start w:val="1"/>
+      <w:numFmt w:val="decimal"/>
+      <w:lvlText w:val="%3."/>
+      <w:lvlJc w:val="left"/>
+      <w:pPr>
+        <w:tabs>
+          <w:tab w:val="num" w:pos="2160"/>
+        </w:tabs>
+        <w:ind w:left="2160" w:hanging="360"/>
+      </w:pPr>
+    </w:lvl>
+    <w:lvl w:ilvl="3" w:tentative="1">
+      <w:start w:val="1"/>
+      <w:numFmt w:val="decimal"/>
+      <w:lvlText w:val="%4."/>
+      <w:lvlJc w:val="left"/>
+      <w:pPr>
+        <w:tabs>
+          <w:tab w:val="num" w:pos="2880"/>
+        </w:tabs>
+        <w:ind w:left="2880" w:hanging="360"/>
+      </w:pPr>
+    </w:lvl>
+    <w:lvl w:ilvl="4" w:tentative="1">
+      <w:start w:val="1"/>
+      <w:numFmt w:val="decimal"/>
+      <w:lvlText w:val="%5."/>
+      <w:lvlJc w:val="left"/>
+      <w:pPr>
+        <w:tabs>
+          <w:tab w:val="num" w:pos="3600"/>
+        </w:tabs>
+        <w:ind w:left="3600" w:hanging="360"/>
+      </w:pPr>
+    </w:lvl>
+    <w:lvl w:ilvl="5" w:tentative="1">
+      <w:start w:val="1"/>
+      <w:numFmt w:val="decimal"/>
+      <w:lvlText w:val="%6."/>
+      <w:lvlJc w:val="left"/>
+      <w:pPr>
+        <w:tabs>
+          <w:tab w:val="num" w:pos="4320"/>
+        </w:tabs>
+        <w:ind w:left="4320" w:hanging="360"/>
+      </w:pPr>
+    </w:lvl>
+    <w:lvl w:ilvl="6" w:tentative="1">
+      <w:start w:val="1"/>
+      <w:numFmt w:val="decimal"/>
+      <w:lvlText w:val="%7."/>
+      <w:lvlJc w:val="left"/>
+      <w:pPr>
+        <w:tabs>
+          <w:tab w:val="num" w:pos="5040"/>
+        </w:tabs>
+        <w:ind w:left="5040" w:hanging="360"/>
+      </w:pPr>
+    </w:lvl>
+    <w:lvl w:ilvl="7" w:tentative="1">
+      <w:start w:val="1"/>
+      <w:numFmt w:val="decimal"/>
+      <w:lvlText w:val="%8."/>
+      <w:lvlJc w:val="left"/>
+      <w:pPr>
+        <w:tabs>
+          <w:tab w:val="num" w:pos="5760"/>
+        </w:tabs>
+        <w:ind w:left="5760" w:hanging="360"/>
+      </w:pPr>
+    </w:lvl>
+    <w:lvl w:ilvl="8" w:tentative="1">
+      <w:start w:val="1"/>
+      <w:numFmt w:val="decimal"/>
+      <w:lvlText w:val="%9."/>
+      <w:lvlJc w:val="left"/>
+      <w:pPr>
+        <w:tabs>
+          <w:tab w:val="num" w:pos="6480"/>
+        </w:tabs>
+        <w:ind w:left="6480" w:hanging="360"/>
+      </w:pPr>
+    </w:lvl>
+  </w:abstractNum>
+  <w:abstractNum w:abstractNumId="5" w15:restartNumberingAfterBreak="0">
+    <w:nsid w:val="77EA3057"/>
+    <w:multiLevelType w:val="multilevel"/>
+    <w:tmpl w:val="6BB6C78C"/>
+    <w:lvl w:ilvl="0">
+      <w:start w:val="1"/>
+      <w:numFmt w:val="decimal"/>
+      <w:lvlText w:val="%1."/>
+      <w:lvlJc w:val="left"/>
+      <w:pPr>
+        <w:tabs>
+          <w:tab w:val="num" w:pos="720"/>
+        </w:tabs>
+        <w:ind w:left="720" w:hanging="360"/>
+      </w:pPr>
+    </w:lvl>
+    <w:lvl w:ilvl="1" w:tentative="1">
+      <w:start w:val="1"/>
+      <w:numFmt w:val="decimal"/>
+      <w:lvlText w:val="%2."/>
+      <w:lvlJc w:val="left"/>
+      <w:pPr>
+        <w:tabs>
+          <w:tab w:val="num" w:pos="1440"/>
+        </w:tabs>
+        <w:ind w:left="1440" w:hanging="360"/>
+      </w:pPr>
+    </w:lvl>
+    <w:lvl w:ilvl="2" w:tentative="1">
+      <w:start w:val="1"/>
+      <w:numFmt w:val="decimal"/>
+      <w:lvlText w:val="%3."/>
+      <w:lvlJc w:val="left"/>
+      <w:pPr>
+        <w:tabs>
+          <w:tab w:val="num" w:pos="2160"/>
+        </w:tabs>
+        <w:ind w:left="2160" w:hanging="360"/>
+      </w:pPr>
+    </w:lvl>
+    <w:lvl w:ilvl="3" w:tentative="1">
+      <w:start w:val="1"/>
+      <w:numFmt w:val="decimal"/>
+      <w:lvlText w:val="%4."/>
+      <w:lvlJc w:val="left"/>
+      <w:pPr>
+        <w:tabs>
+          <w:tab w:val="num" w:pos="2880"/>
+        </w:tabs>
+        <w:ind w:left="2880" w:hanging="360"/>
+      </w:pPr>
+    </w:lvl>
+    <w:lvl w:ilvl="4" w:tentative="1">
+      <w:start w:val="1"/>
+      <w:numFmt w:val="decimal"/>
+      <w:lvlText w:val="%5."/>
+      <w:lvlJc w:val="left"/>
+      <w:pPr>
+        <w:tabs>
+          <w:tab w:val="num" w:pos="3600"/>
+        </w:tabs>
+        <w:ind w:left="3600" w:hanging="360"/>
+      </w:pPr>
+    </w:lvl>
+    <w:lvl w:ilvl="5" w:tentative="1">
+      <w:start w:val="1"/>
+      <w:numFmt w:val="decimal"/>
+      <w:lvlText w:val="%6."/>
+      <w:lvlJc w:val="left"/>
+      <w:pPr>
+        <w:tabs>
+          <w:tab w:val="num" w:pos="4320"/>
+        </w:tabs>
+        <w:ind w:left="4320" w:hanging="360"/>
+      </w:pPr>
+    </w:lvl>
+    <w:lvl w:ilvl="6" w:tentative="1">
+      <w:start w:val="1"/>
+      <w:numFmt w:val="decimal"/>
+      <w:lvlText w:val="%7."/>
+      <w:lvlJc w:val="left"/>
+      <w:pPr>
+        <w:tabs>
+          <w:tab w:val="num" w:pos="5040"/>
+        </w:tabs>
+        <w:ind w:left="5040" w:hanging="360"/>
+      </w:pPr>
+    </w:lvl>
+    <w:lvl w:ilvl="7" w:tentative="1">
+      <w:start w:val="1"/>
+      <w:numFmt w:val="decimal"/>
+      <w:lvlText w:val="%8."/>
+      <w:lvlJc w:val="left"/>
+      <w:pPr>
+        <w:tabs>
+          <w:tab w:val="num" w:pos="5760"/>
+        </w:tabs>
+        <w:ind w:left="5760" w:hanging="360"/>
+      </w:pPr>
+    </w:lvl>
+    <w:lvl w:ilvl="8" w:tentative="1">
+      <w:start w:val="1"/>
+      <w:numFmt w:val="decimal"/>
+      <w:lvlText w:val="%9."/>
+      <w:lvlJc w:val="left"/>
+      <w:pPr>
+        <w:tabs>
+          <w:tab w:val="num" w:pos="6480"/>
+        </w:tabs>
+        <w:ind w:left="6480" w:hanging="360"/>
+      </w:pPr>
+    </w:lvl>
+  </w:abstractNum>
   <w:num w:numId="1">
+    <w:abstractNumId w:val="1"/>
+  </w:num>
+  <w:num w:numId="2">
     <w:abstractNumId w:val="0"/>
+  </w:num>
+  <w:num w:numId="3">
+    <w:abstractNumId w:val="3"/>
+  </w:num>
+  <w:num w:numId="4">
+    <w:abstractNumId w:val="5"/>
+  </w:num>
+  <w:num w:numId="5">
+    <w:abstractNumId w:val="2"/>
+  </w:num>
+  <w:num w:numId="6">
+    <w:abstractNumId w:val="4"/>
   </w:num>
 </w:numbering>
 </file>
@@ -2219,6 +3539,19 @@
       <w:szCs w:val="18"/>
     </w:rPr>
   </w:style>
+  <w:style w:type="character" w:styleId="HTMLCode">
+    <w:name w:val="HTML Code"/>
+    <w:basedOn w:val="DefaultParagraphFont"/>
+    <w:uiPriority w:val="99"/>
+    <w:semiHidden/>
+    <w:unhideWhenUsed/>
+    <w:rsid w:val="008E661A"/>
+    <w:rPr>
+      <w:rFonts w:ascii="Courier New" w:eastAsia="Times New Roman" w:hAnsi="Courier New" w:cs="Courier New"/>
+      <w:sz w:val="20"/>
+      <w:szCs w:val="20"/>
+    </w:rPr>
+  </w:style>
 </w:styles>
 </file>
 

</xml_diff>